<commit_message>
Captura de test Post
</commit_message>
<xml_diff>
--- a/Informacion del Proyecto CINEMA.docx
+++ b/Informacion del Proyecto CINEMA.docx
@@ -631,7 +631,6 @@
         <w:t>GET-peliculasJSON</w:t>
       </w:r>
     </w:p>
-    <w:p/>
     <w:p>
       <w:pPr>
         <w:keepNext/>
@@ -694,9 +693,66 @@
     </w:p>
     <w:p>
       <w:pPr>
+        <w:keepNext/>
+      </w:pPr>
+      <w:r>
+        <w:rPr>
+          <w:noProof/>
+          <w:lang w:eastAsia="es-ES"/>
+        </w:rPr>
+        <w:drawing>
+          <wp:inline distT="0" distB="0" distL="0" distR="0" wp14:anchorId="170FFE4E" wp14:editId="5B9BAF48">
+            <wp:extent cx="5731510" cy="2597150"/>
+            <wp:effectExtent l="0" t="0" r="2540" b="0"/>
+            <wp:docPr id="1" name="Imagen 1"/>
+            <wp:cNvGraphicFramePr>
+              <a:graphicFrameLocks xmlns:a="http://schemas.openxmlformats.org/drawingml/2006/main" noChangeAspect="1"/>
+            </wp:cNvGraphicFramePr>
+            <a:graphic xmlns:a="http://schemas.openxmlformats.org/drawingml/2006/main">
+              <a:graphicData uri="http://schemas.openxmlformats.org/drawingml/2006/picture">
+                <pic:pic xmlns:pic="http://schemas.openxmlformats.org/drawingml/2006/picture">
+                  <pic:nvPicPr>
+                    <pic:cNvPr id="1" name=""/>
+                    <pic:cNvPicPr/>
+                  </pic:nvPicPr>
+                  <pic:blipFill>
+                    <a:blip r:embed="rId13"/>
+                    <a:stretch>
+                      <a:fillRect/>
+                    </a:stretch>
+                  </pic:blipFill>
+                  <pic:spPr>
+                    <a:xfrm>
+                      <a:off x="0" y="0"/>
+                      <a:ext cx="5731510" cy="2597150"/>
+                    </a:xfrm>
+                    <a:prstGeom prst="rect">
+                      <a:avLst/>
+                    </a:prstGeom>
+                  </pic:spPr>
+                </pic:pic>
+              </a:graphicData>
+            </a:graphic>
+          </wp:inline>
+        </w:drawing>
+      </w:r>
+    </w:p>
+    <w:p>
+      <w:pPr>
+        <w:pStyle w:val="Descripcin"/>
+      </w:pPr>
+      <w:r>
+        <w:t>POST - Crear nueva peliculas</w:t>
+      </w:r>
+      <w:bookmarkStart w:id="0" w:name="_GoBack"/>
+      <w:bookmarkEnd w:id="0"/>
+    </w:p>
+    <w:p>
+      <w:pPr>
         <w:pStyle w:val="Ttulo1"/>
       </w:pPr>
       <w:r>
+        <w:lastRenderedPageBreak/>
         <w:t>logo</w:t>
       </w:r>
     </w:p>
@@ -786,7 +842,7 @@
                           <pic:cNvPicPr/>
                         </pic:nvPicPr>
                         <pic:blipFill>
-                          <a:blip r:embed="rId13">
+                          <a:blip r:embed="rId14">
                             <a:extLst>
                               <a:ext uri="{28A0092B-C50C-407E-A947-70E740481C1C}">
                                 <a14:useLocalDpi xmlns:a14="http://schemas.microsoft.com/office/drawing/2010/main" val="0"/>
@@ -825,12 +881,10 @@
       <w:pPr>
         <w:keepNext/>
       </w:pPr>
-      <w:bookmarkStart w:id="0" w:name="_GoBack"/>
-      <w:bookmarkEnd w:id="0"/>
     </w:p>
     <w:sectPr>
-      <w:footerReference w:type="default" r:id="rId14"/>
-      <w:headerReference w:type="first" r:id="rId15"/>
+      <w:footerReference w:type="default" r:id="rId15"/>
+      <w:headerReference w:type="first" r:id="rId16"/>
       <w:pgSz w:w="11906" w:h="16838" w:code="9"/>
       <w:pgMar w:top="1440" w:right="1440" w:bottom="1134" w:left="1440" w:header="720" w:footer="720" w:gutter="0"/>
       <w:cols w:space="708"/>
@@ -895,7 +949,7 @@
         <w:noProof/>
         <w:lang w:bidi="es-ES"/>
       </w:rPr>
-      <w:t>2</w:t>
+      <w:t>3</w:t>
     </w:r>
     <w:r>
       <w:rPr>
@@ -2126,6 +2180,7 @@
     <w:rsid w:val="00531FD1"/>
     <w:rsid w:val="007F1C82"/>
     <w:rsid w:val="0086289B"/>
+    <w:rsid w:val="00B978EF"/>
     <w:rsid w:val="00BD0974"/>
     <w:rsid w:val="00BF2405"/>
   </w:rsids>
@@ -3356,20 +3411,20 @@
 </file>
 
 <file path=customXml/item1.xml><?xml version="1.0" encoding="utf-8"?>
+<p:properties xmlns:p="http://schemas.microsoft.com/office/2006/metadata/properties" xmlns:xsi="http://www.w3.org/2001/XMLSchema-instance" xmlns:pc="http://schemas.microsoft.com/office/infopath/2007/PartnerControls">
+  <documentManagement>
+    <MediaServiceKeyPoints xmlns="71af3243-3dd4-4a8d-8c0d-dd76da1f02a5" xsi:nil="true"/>
+  </documentManagement>
+</p:properties>
+</file>
+
+<file path=customXml/item2.xml><?xml version="1.0" encoding="utf-8"?>
 <?mso-contentType ?>
 <FormTemplates xmlns="http://schemas.microsoft.com/sharepoint/v3/contenttype/forms">
   <Display>DocumentLibraryForm</Display>
   <Edit>DocumentLibraryForm</Edit>
   <New>DocumentLibraryForm</New>
 </FormTemplates>
-</file>
-
-<file path=customXml/item2.xml><?xml version="1.0" encoding="utf-8"?>
-<p:properties xmlns:p="http://schemas.microsoft.com/office/2006/metadata/properties" xmlns:xsi="http://www.w3.org/2001/XMLSchema-instance" xmlns:pc="http://schemas.microsoft.com/office/infopath/2007/PartnerControls">
-  <documentManagement>
-    <MediaServiceKeyPoints xmlns="71af3243-3dd4-4a8d-8c0d-dd76da1f02a5" xsi:nil="true"/>
-  </documentManagement>
-</p:properties>
 </file>
 
 <file path=customXml/item3.xml><?xml version="1.0" encoding="utf-8"?>
@@ -3588,19 +3643,19 @@
 </file>
 
 <file path=customXml/itemProps1.xml><?xml version="1.0" encoding="utf-8"?>
-<ds:datastoreItem xmlns:ds="http://schemas.openxmlformats.org/officeDocument/2006/customXml" ds:itemID="{53E869FB-253B-4B9E-B905-72ADCD03F957}">
+<ds:datastoreItem xmlns:ds="http://schemas.openxmlformats.org/officeDocument/2006/customXml" ds:itemID="{A9D38294-123F-4B9C-AB98-EBCB8664726D}">
   <ds:schemaRefs>
-    <ds:schemaRef ds:uri="http://schemas.microsoft.com/sharepoint/v3/contenttype/forms"/>
+    <ds:schemaRef ds:uri="http://schemas.microsoft.com/office/2006/metadata/properties"/>
+    <ds:schemaRef ds:uri="http://schemas.microsoft.com/office/infopath/2007/PartnerControls"/>
+    <ds:schemaRef ds:uri="71af3243-3dd4-4a8d-8c0d-dd76da1f02a5"/>
   </ds:schemaRefs>
 </ds:datastoreItem>
 </file>
 
 <file path=customXml/itemProps2.xml><?xml version="1.0" encoding="utf-8"?>
-<ds:datastoreItem xmlns:ds="http://schemas.openxmlformats.org/officeDocument/2006/customXml" ds:itemID="{A9D38294-123F-4B9C-AB98-EBCB8664726D}">
+<ds:datastoreItem xmlns:ds="http://schemas.openxmlformats.org/officeDocument/2006/customXml" ds:itemID="{53E869FB-253B-4B9E-B905-72ADCD03F957}">
   <ds:schemaRefs>
-    <ds:schemaRef ds:uri="http://schemas.microsoft.com/office/2006/metadata/properties"/>
-    <ds:schemaRef ds:uri="http://schemas.microsoft.com/office/infopath/2007/PartnerControls"/>
-    <ds:schemaRef ds:uri="71af3243-3dd4-4a8d-8c0d-dd76da1f02a5"/>
+    <ds:schemaRef ds:uri="http://schemas.microsoft.com/sharepoint/v3/contenttype/forms"/>
   </ds:schemaRefs>
 </ds:datastoreItem>
 </file>
@@ -3625,7 +3680,7 @@
 </file>
 
 <file path=customXml/itemProps4.xml><?xml version="1.0" encoding="utf-8"?>
-<ds:datastoreItem xmlns:ds="http://schemas.openxmlformats.org/officeDocument/2006/customXml" ds:itemID="{86931A4C-EE3A-4D99-9C32-ECAD4B076473}">
+<ds:datastoreItem xmlns:ds="http://schemas.openxmlformats.org/officeDocument/2006/customXml" ds:itemID="{845FFEFC-8AC1-4FC1-B59B-A1A49664A1D7}">
   <ds:schemaRefs>
     <ds:schemaRef ds:uri="http://schemas.openxmlformats.org/officeDocument/2006/bibliography"/>
   </ds:schemaRefs>

</xml_diff>

<commit_message>
Documento modificado para añadir informacion
</commit_message>
<xml_diff>
--- a/Informacion del Proyecto CINEMA.docx
+++ b/Informacion del Proyecto CINEMA.docx
@@ -424,10 +424,10 @@
         <w:tblDescription w:val="Servicios, tarifas, promociones, formas de pago aceptadas, fotos del trabajo"/>
       </w:tblPr>
       <w:tblGrid>
-        <w:gridCol w:w="1613"/>
-        <w:gridCol w:w="2616"/>
-        <w:gridCol w:w="747"/>
-        <w:gridCol w:w="4040"/>
+        <w:gridCol w:w="1578"/>
+        <w:gridCol w:w="2550"/>
+        <w:gridCol w:w="865"/>
+        <w:gridCol w:w="4023"/>
       </w:tblGrid>
       <w:tr>
         <w:tc>
@@ -569,7 +569,302 @@
           </w:p>
         </w:tc>
       </w:tr>
+      <w:tr>
+        <w:tc>
+          <w:tcPr>
+            <w:tcW w:w="1613" w:type="dxa"/>
+            <w:shd w:val="clear" w:color="auto" w:fill="4D4D4D" w:themeFill="accent6"/>
+          </w:tcPr>
+          <w:p>
+            <w:pPr>
+              <w:pStyle w:val="encabezadodefila"/>
+            </w:pPr>
+            <w:r>
+              <w:lastRenderedPageBreak/>
+              <w:t>Crear Peliculas</w:t>
+            </w:r>
+          </w:p>
+        </w:tc>
+        <w:tc>
+          <w:tcPr>
+            <w:tcW w:w="2616" w:type="dxa"/>
+          </w:tcPr>
+          <w:p>
+            <w:pPr>
+              <w:pStyle w:val="Fila"/>
+            </w:pPr>
+            <w:r>
+              <w:t>Crear Peliculas con el método de envió POST</w:t>
+            </w:r>
+          </w:p>
+        </w:tc>
+        <w:tc>
+          <w:tcPr>
+            <w:tcW w:w="747" w:type="dxa"/>
+          </w:tcPr>
+          <w:p>
+            <w:pPr>
+              <w:pStyle w:val="Fila"/>
+              <w:rPr>
+                <w:b/>
+              </w:rPr>
+            </w:pPr>
+            <w:r>
+              <w:rPr>
+                <w:b/>
+              </w:rPr>
+              <w:t>Tipo:</w:t>
+            </w:r>
+          </w:p>
+          <w:p>
+            <w:pPr>
+              <w:pStyle w:val="Fila"/>
+            </w:pPr>
+            <w:r>
+              <w:t>POST</w:t>
+            </w:r>
+          </w:p>
+        </w:tc>
+        <w:tc>
+          <w:tcPr>
+            <w:tcW w:w="4040" w:type="dxa"/>
+          </w:tcPr>
+          <w:p>
+            <w:pPr>
+              <w:pStyle w:val="Fila"/>
+              <w:rPr>
+                <w:szCs w:val="20"/>
+              </w:rPr>
+            </w:pPr>
+            <w:r>
+              <w:rPr>
+                <w:szCs w:val="20"/>
+              </w:rPr>
+              <w:t xml:space="preserve">URL: </w:t>
+            </w:r>
+            <w:r>
+              <w:rPr>
+                <w:rFonts w:cs="Segoe UI"/>
+                <w:color w:val="212121"/>
+                <w:szCs w:val="20"/>
+                <w:shd w:val="clear" w:color="auto" w:fill="FFFFFF"/>
+              </w:rPr>
+              <w:t>/peliculasnew?</w:t>
+            </w:r>
+            <w:r>
+              <w:rPr>
+                <w:rFonts w:cs="Segoe UI"/>
+                <w:color w:val="212121"/>
+                <w:szCs w:val="20"/>
+                <w:shd w:val="clear" w:color="auto" w:fill="FFFFFF"/>
+              </w:rPr>
+              <w:t>{pelicula}</w:t>
+            </w:r>
+          </w:p>
+        </w:tc>
+      </w:tr>
+      <w:tr>
+        <w:tc>
+          <w:tcPr>
+            <w:tcW w:w="1613" w:type="dxa"/>
+            <w:shd w:val="clear" w:color="auto" w:fill="4D4D4D" w:themeFill="accent6"/>
+          </w:tcPr>
+          <w:p>
+            <w:pPr>
+              <w:pStyle w:val="encabezadodefila"/>
+            </w:pPr>
+            <w:r>
+              <w:t>Modificar Peliculas</w:t>
+            </w:r>
+          </w:p>
+        </w:tc>
+        <w:tc>
+          <w:tcPr>
+            <w:tcW w:w="2616" w:type="dxa"/>
+          </w:tcPr>
+          <w:p>
+            <w:pPr>
+              <w:pStyle w:val="Fila"/>
+            </w:pPr>
+            <w:r>
+              <w:t>Modificar Peliculas con el método de envió PUT</w:t>
+            </w:r>
+          </w:p>
+        </w:tc>
+        <w:tc>
+          <w:tcPr>
+            <w:tcW w:w="747" w:type="dxa"/>
+          </w:tcPr>
+          <w:p>
+            <w:pPr>
+              <w:pStyle w:val="Fila"/>
+              <w:rPr>
+                <w:b/>
+              </w:rPr>
+            </w:pPr>
+            <w:r>
+              <w:rPr>
+                <w:b/>
+              </w:rPr>
+              <w:t>Tipo:</w:t>
+            </w:r>
+          </w:p>
+          <w:p>
+            <w:pPr>
+              <w:pStyle w:val="Fila"/>
+            </w:pPr>
+            <w:r>
+              <w:t>PUT</w:t>
+            </w:r>
+          </w:p>
+        </w:tc>
+        <w:tc>
+          <w:tcPr>
+            <w:tcW w:w="4040" w:type="dxa"/>
+          </w:tcPr>
+          <w:p>
+            <w:pPr>
+              <w:pStyle w:val="Fila"/>
+              <w:rPr>
+                <w:szCs w:val="20"/>
+              </w:rPr>
+            </w:pPr>
+            <w:r>
+              <w:rPr>
+                <w:szCs w:val="20"/>
+              </w:rPr>
+              <w:t>URL: /</w:t>
+            </w:r>
+            <w:r>
+              <w:rPr>
+                <w:rFonts w:cs="Segoe UI"/>
+                <w:color w:val="212121"/>
+                <w:szCs w:val="20"/>
+                <w:shd w:val="clear" w:color="auto" w:fill="FFFFFF"/>
+              </w:rPr>
+              <w:t xml:space="preserve"> </w:t>
+            </w:r>
+            <w:r>
+              <w:rPr>
+                <w:rFonts w:cs="Segoe UI"/>
+                <w:color w:val="212121"/>
+                <w:szCs w:val="20"/>
+                <w:shd w:val="clear" w:color="auto" w:fill="FFFFFF"/>
+              </w:rPr>
+              <w:t>/peliculasmodi?</w:t>
+            </w:r>
+            <w:r>
+              <w:rPr>
+                <w:rFonts w:cs="Segoe UI"/>
+                <w:color w:val="212121"/>
+                <w:szCs w:val="20"/>
+                <w:shd w:val="clear" w:color="auto" w:fill="FFFFFF"/>
+              </w:rPr>
+              <w:t>{pelicula}</w:t>
+            </w:r>
+          </w:p>
+        </w:tc>
+      </w:tr>
+      <w:tr>
+        <w:tc>
+          <w:tcPr>
+            <w:tcW w:w="1613" w:type="dxa"/>
+            <w:shd w:val="clear" w:color="auto" w:fill="4D4D4D" w:themeFill="accent6"/>
+          </w:tcPr>
+          <w:p>
+            <w:pPr>
+              <w:pStyle w:val="encabezadodefila"/>
+            </w:pPr>
+            <w:r>
+              <w:t>Eliminar Peliculas</w:t>
+            </w:r>
+          </w:p>
+        </w:tc>
+        <w:tc>
+          <w:tcPr>
+            <w:tcW w:w="2616" w:type="dxa"/>
+          </w:tcPr>
+          <w:p>
+            <w:pPr>
+              <w:pStyle w:val="Fila"/>
+            </w:pPr>
+            <w:r>
+              <w:t>Eliminar P</w:t>
+            </w:r>
+            <w:r>
+              <w:t>eliculas mediante Id con el método DELETE</w:t>
+            </w:r>
+          </w:p>
+        </w:tc>
+        <w:tc>
+          <w:tcPr>
+            <w:tcW w:w="747" w:type="dxa"/>
+          </w:tcPr>
+          <w:p>
+            <w:pPr>
+              <w:pStyle w:val="Fila"/>
+              <w:rPr>
+                <w:b/>
+              </w:rPr>
+            </w:pPr>
+            <w:r>
+              <w:rPr>
+                <w:b/>
+              </w:rPr>
+              <w:t>Tipo:</w:t>
+            </w:r>
+          </w:p>
+          <w:p>
+            <w:pPr>
+              <w:pStyle w:val="Fila"/>
+            </w:pPr>
+            <w:r>
+              <w:t>DELET</w:t>
+            </w:r>
+            <w:r>
+              <w:t>E</w:t>
+            </w:r>
+          </w:p>
+        </w:tc>
+        <w:tc>
+          <w:tcPr>
+            <w:tcW w:w="4040" w:type="dxa"/>
+          </w:tcPr>
+          <w:p>
+            <w:pPr>
+              <w:pStyle w:val="Fila"/>
+              <w:rPr>
+                <w:szCs w:val="20"/>
+              </w:rPr>
+            </w:pPr>
+            <w:r>
+              <w:rPr>
+                <w:szCs w:val="20"/>
+              </w:rPr>
+              <w:t xml:space="preserve">URL: </w:t>
+            </w:r>
+            <w:r>
+              <w:rPr>
+                <w:rFonts w:cs="Segoe UI"/>
+                <w:color w:val="212121"/>
+                <w:szCs w:val="20"/>
+                <w:shd w:val="clear" w:color="auto" w:fill="FFFFFF"/>
+              </w:rPr>
+              <w:t>/eliminarPeliculas?id</w:t>
+            </w:r>
+          </w:p>
+        </w:tc>
+      </w:tr>
     </w:tbl>
+    <w:p>
+      <w:pPr>
+        <w:keepNext/>
+        <w:rPr>
+          <w:noProof/>
+          <w:lang w:eastAsia="es-ES"/>
+        </w:rPr>
+      </w:pPr>
+    </w:p>
     <w:p>
       <w:pPr>
         <w:keepNext/>
@@ -579,7 +874,6 @@
           <w:noProof/>
           <w:lang w:eastAsia="es-ES"/>
         </w:rPr>
-        <w:lastRenderedPageBreak/>
         <w:drawing>
           <wp:inline distT="0" distB="0" distL="0" distR="0" wp14:anchorId="31F1422B" wp14:editId="0F842B50">
             <wp:extent cx="5731510" cy="2555240"/>
@@ -633,7 +927,12 @@
     </w:p>
     <w:p>
       <w:pPr>
-        <w:keepNext/>
+        <w:pStyle w:val="Descripcin"/>
+      </w:pPr>
+    </w:p>
+    <w:p>
+      <w:pPr>
+        <w:pStyle w:val="Descripcin"/>
       </w:pPr>
       <w:r>
         <w:rPr>
@@ -685,11 +984,8 @@
       <w:r>
         <w:t>GET-peliculasJSON-estreno</w:t>
       </w:r>
-    </w:p>
-    <w:p>
-      <w:pPr>
-        <w:keepNext/>
-      </w:pPr>
+      <w:bookmarkStart w:id="0" w:name="_GoBack"/>
+      <w:bookmarkEnd w:id="0"/>
     </w:p>
     <w:p>
       <w:pPr>
@@ -700,6 +996,7 @@
           <w:noProof/>
           <w:lang w:eastAsia="es-ES"/>
         </w:rPr>
+        <w:lastRenderedPageBreak/>
         <w:drawing>
           <wp:inline distT="0" distB="0" distL="0" distR="0" wp14:anchorId="170FFE4E" wp14:editId="5B9BAF48">
             <wp:extent cx="5731510" cy="2597150"/>
@@ -744,8 +1041,126 @@
       <w:r>
         <w:t>POST - Crear nueva peliculas</w:t>
       </w:r>
-      <w:bookmarkStart w:id="0" w:name="_GoBack"/>
-      <w:bookmarkEnd w:id="0"/>
+    </w:p>
+    <w:p>
+      <w:pPr>
+        <w:keepNext/>
+      </w:pPr>
+      <w:r>
+        <w:rPr>
+          <w:noProof/>
+          <w:lang w:eastAsia="es-ES"/>
+        </w:rPr>
+        <w:drawing>
+          <wp:inline distT="0" distB="0" distL="0" distR="0" wp14:anchorId="5B6B571F" wp14:editId="3FFA1FB8">
+            <wp:extent cx="5731510" cy="2698115"/>
+            <wp:effectExtent l="0" t="0" r="2540" b="6985"/>
+            <wp:docPr id="4" name="Imagen 4"/>
+            <wp:cNvGraphicFramePr>
+              <a:graphicFrameLocks xmlns:a="http://schemas.openxmlformats.org/drawingml/2006/main" noChangeAspect="1"/>
+            </wp:cNvGraphicFramePr>
+            <a:graphic xmlns:a="http://schemas.openxmlformats.org/drawingml/2006/main">
+              <a:graphicData uri="http://schemas.openxmlformats.org/drawingml/2006/picture">
+                <pic:pic xmlns:pic="http://schemas.openxmlformats.org/drawingml/2006/picture">
+                  <pic:nvPicPr>
+                    <pic:cNvPr id="4" name="PUT-peliculasJSON-modificar.png"/>
+                    <pic:cNvPicPr/>
+                  </pic:nvPicPr>
+                  <pic:blipFill>
+                    <a:blip r:embed="rId14">
+                      <a:extLst>
+                        <a:ext uri="{28A0092B-C50C-407E-A947-70E740481C1C}">
+                          <a14:useLocalDpi xmlns:a14="http://schemas.microsoft.com/office/drawing/2010/main" val="0"/>
+                        </a:ext>
+                      </a:extLst>
+                    </a:blip>
+                    <a:stretch>
+                      <a:fillRect/>
+                    </a:stretch>
+                  </pic:blipFill>
+                  <pic:spPr>
+                    <a:xfrm>
+                      <a:off x="0" y="0"/>
+                      <a:ext cx="5731510" cy="2698115"/>
+                    </a:xfrm>
+                    <a:prstGeom prst="rect">
+                      <a:avLst/>
+                    </a:prstGeom>
+                  </pic:spPr>
+                </pic:pic>
+              </a:graphicData>
+            </a:graphic>
+          </wp:inline>
+        </w:drawing>
+      </w:r>
+    </w:p>
+    <w:p>
+      <w:pPr>
+        <w:pStyle w:val="Descripcin"/>
+      </w:pPr>
+      <w:r>
+        <w:t>PUT-Modificar peliculas</w:t>
+      </w:r>
+    </w:p>
+    <w:p>
+      <w:pPr>
+        <w:keepNext/>
+      </w:pPr>
+      <w:r>
+        <w:rPr>
+          <w:noProof/>
+          <w:lang w:eastAsia="es-ES"/>
+        </w:rPr>
+        <w:drawing>
+          <wp:inline distT="0" distB="0" distL="0" distR="0" wp14:anchorId="2D8D45EE" wp14:editId="1FC08784">
+            <wp:extent cx="5731510" cy="2677160"/>
+            <wp:effectExtent l="0" t="0" r="2540" b="8890"/>
+            <wp:docPr id="7" name="Imagen 7"/>
+            <wp:cNvGraphicFramePr>
+              <a:graphicFrameLocks xmlns:a="http://schemas.openxmlformats.org/drawingml/2006/main" noChangeAspect="1"/>
+            </wp:cNvGraphicFramePr>
+            <a:graphic xmlns:a="http://schemas.openxmlformats.org/drawingml/2006/main">
+              <a:graphicData uri="http://schemas.openxmlformats.org/drawingml/2006/picture">
+                <pic:pic xmlns:pic="http://schemas.openxmlformats.org/drawingml/2006/picture">
+                  <pic:nvPicPr>
+                    <pic:cNvPr id="7" name="DELETE-peliculasJSON-eliminar.png"/>
+                    <pic:cNvPicPr/>
+                  </pic:nvPicPr>
+                  <pic:blipFill>
+                    <a:blip r:embed="rId15">
+                      <a:extLst>
+                        <a:ext uri="{28A0092B-C50C-407E-A947-70E740481C1C}">
+                          <a14:useLocalDpi xmlns:a14="http://schemas.microsoft.com/office/drawing/2010/main" val="0"/>
+                        </a:ext>
+                      </a:extLst>
+                    </a:blip>
+                    <a:stretch>
+                      <a:fillRect/>
+                    </a:stretch>
+                  </pic:blipFill>
+                  <pic:spPr>
+                    <a:xfrm>
+                      <a:off x="0" y="0"/>
+                      <a:ext cx="5731510" cy="2677160"/>
+                    </a:xfrm>
+                    <a:prstGeom prst="rect">
+                      <a:avLst/>
+                    </a:prstGeom>
+                  </pic:spPr>
+                </pic:pic>
+              </a:graphicData>
+            </a:graphic>
+          </wp:inline>
+        </w:drawing>
+      </w:r>
+    </w:p>
+    <w:p>
+      <w:pPr>
+        <w:pStyle w:val="Descripcin"/>
+      </w:pPr>
+      <w:r>
+        <w:t>DELETE-Eliminar peliculas</w:t>
+      </w:r>
     </w:p>
     <w:p>
       <w:pPr>
@@ -842,7 +1257,7 @@
                           <pic:cNvPicPr/>
                         </pic:nvPicPr>
                         <pic:blipFill>
-                          <a:blip r:embed="rId14">
+                          <a:blip r:embed="rId16">
                             <a:extLst>
                               <a:ext uri="{28A0092B-C50C-407E-A947-70E740481C1C}">
                                 <a14:useLocalDpi xmlns:a14="http://schemas.microsoft.com/office/drawing/2010/main" val="0"/>
@@ -879,12 +1294,14 @@
     </w:tbl>
     <w:p>
       <w:pPr>
-        <w:keepNext/>
+        <w:tabs>
+          <w:tab w:val="left" w:pos="1410"/>
+        </w:tabs>
       </w:pPr>
     </w:p>
     <w:sectPr>
-      <w:footerReference w:type="default" r:id="rId15"/>
-      <w:headerReference w:type="first" r:id="rId16"/>
+      <w:footerReference w:type="default" r:id="rId17"/>
+      <w:headerReference w:type="first" r:id="rId18"/>
       <w:pgSz w:w="11906" w:h="16838" w:code="9"/>
       <w:pgMar w:top="1440" w:right="1440" w:bottom="1134" w:left="1440" w:header="720" w:footer="720" w:gutter="0"/>
       <w:cols w:space="708"/>
@@ -949,7 +1366,7 @@
         <w:noProof/>
         <w:lang w:bidi="es-ES"/>
       </w:rPr>
-      <w:t>3</w:t>
+      <w:t>4</w:t>
     </w:r>
     <w:r>
       <w:rPr>
@@ -2173,6 +2590,7 @@
   <w:rsids>
     <w:rsidRoot w:val="00354272"/>
     <w:rsid w:val="000248BD"/>
+    <w:rsid w:val="001065E5"/>
     <w:rsid w:val="001D7E91"/>
     <w:rsid w:val="002B3436"/>
     <w:rsid w:val="0032066C"/>
@@ -3411,20 +3829,20 @@
 </file>
 
 <file path=customXml/item1.xml><?xml version="1.0" encoding="utf-8"?>
-<p:properties xmlns:p="http://schemas.microsoft.com/office/2006/metadata/properties" xmlns:xsi="http://www.w3.org/2001/XMLSchema-instance" xmlns:pc="http://schemas.microsoft.com/office/infopath/2007/PartnerControls">
-  <documentManagement>
-    <MediaServiceKeyPoints xmlns="71af3243-3dd4-4a8d-8c0d-dd76da1f02a5" xsi:nil="true"/>
-  </documentManagement>
-</p:properties>
-</file>
-
-<file path=customXml/item2.xml><?xml version="1.0" encoding="utf-8"?>
 <?mso-contentType ?>
 <FormTemplates xmlns="http://schemas.microsoft.com/sharepoint/v3/contenttype/forms">
   <Display>DocumentLibraryForm</Display>
   <Edit>DocumentLibraryForm</Edit>
   <New>DocumentLibraryForm</New>
 </FormTemplates>
+</file>
+
+<file path=customXml/item2.xml><?xml version="1.0" encoding="utf-8"?>
+<p:properties xmlns:p="http://schemas.microsoft.com/office/2006/metadata/properties" xmlns:xsi="http://www.w3.org/2001/XMLSchema-instance" xmlns:pc="http://schemas.microsoft.com/office/infopath/2007/PartnerControls">
+  <documentManagement>
+    <MediaServiceKeyPoints xmlns="71af3243-3dd4-4a8d-8c0d-dd76da1f02a5" xsi:nil="true"/>
+  </documentManagement>
+</p:properties>
 </file>
 
 <file path=customXml/item3.xml><?xml version="1.0" encoding="utf-8"?>
@@ -3643,19 +4061,19 @@
 </file>
 
 <file path=customXml/itemProps1.xml><?xml version="1.0" encoding="utf-8"?>
+<ds:datastoreItem xmlns:ds="http://schemas.openxmlformats.org/officeDocument/2006/customXml" ds:itemID="{53E869FB-253B-4B9E-B905-72ADCD03F957}">
+  <ds:schemaRefs>
+    <ds:schemaRef ds:uri="http://schemas.microsoft.com/sharepoint/v3/contenttype/forms"/>
+  </ds:schemaRefs>
+</ds:datastoreItem>
+</file>
+
+<file path=customXml/itemProps2.xml><?xml version="1.0" encoding="utf-8"?>
 <ds:datastoreItem xmlns:ds="http://schemas.openxmlformats.org/officeDocument/2006/customXml" ds:itemID="{A9D38294-123F-4B9C-AB98-EBCB8664726D}">
   <ds:schemaRefs>
     <ds:schemaRef ds:uri="http://schemas.microsoft.com/office/2006/metadata/properties"/>
     <ds:schemaRef ds:uri="http://schemas.microsoft.com/office/infopath/2007/PartnerControls"/>
     <ds:schemaRef ds:uri="71af3243-3dd4-4a8d-8c0d-dd76da1f02a5"/>
-  </ds:schemaRefs>
-</ds:datastoreItem>
-</file>
-
-<file path=customXml/itemProps2.xml><?xml version="1.0" encoding="utf-8"?>
-<ds:datastoreItem xmlns:ds="http://schemas.openxmlformats.org/officeDocument/2006/customXml" ds:itemID="{53E869FB-253B-4B9E-B905-72ADCD03F957}">
-  <ds:schemaRefs>
-    <ds:schemaRef ds:uri="http://schemas.microsoft.com/sharepoint/v3/contenttype/forms"/>
   </ds:schemaRefs>
 </ds:datastoreItem>
 </file>
@@ -3680,7 +4098,7 @@
 </file>
 
 <file path=customXml/itemProps4.xml><?xml version="1.0" encoding="utf-8"?>
-<ds:datastoreItem xmlns:ds="http://schemas.openxmlformats.org/officeDocument/2006/customXml" ds:itemID="{845FFEFC-8AC1-4FC1-B59B-A1A49664A1D7}">
+<ds:datastoreItem xmlns:ds="http://schemas.openxmlformats.org/officeDocument/2006/customXml" ds:itemID="{99DECC1A-E4C3-44B2-8DAF-30BD0B026050}">
   <ds:schemaRefs>
     <ds:schemaRef ds:uri="http://schemas.openxmlformats.org/officeDocument/2006/bibliography"/>
   </ds:schemaRefs>

</xml_diff>